<commit_message>
Release plan has been updated
</commit_message>
<xml_diff>
--- a/docs/Release Plan.docx
+++ b/docs/Release Plan.docx
@@ -16,8 +16,10 @@
         <w:rPr>
           <w:rFonts w:hint="eastAsia"/>
         </w:rPr>
-        <w:t>, 07/0</w:t>
-      </w:r>
+        <w:t>, 07/1</w:t>
+      </w:r>
+      <w:bookmarkStart w:id="0" w:name="_GoBack"/>
+      <w:bookmarkEnd w:id="0"/>
       <w:r>
         <w:rPr>
           <w:rFonts w:hint="eastAsia"/>
@@ -34,7 +36,7 @@
         <w:rPr>
           <w:rFonts w:hint="eastAsia"/>
         </w:rPr>
-        <w:t>4</w:t>
+        <w:t>5</w:t>
       </w:r>
     </w:p>
     <w:p>
@@ -384,25 +386,19 @@
         <w:rPr>
           <w:rFonts w:hint="eastAsia"/>
         </w:rPr>
-        <w:t>(8)</w:t>
-      </w:r>
-      <w:r>
-        <w:rPr>
-          <w:rFonts w:hint="eastAsia"/>
-        </w:rPr>
-        <w:t>As a</w:t>
-      </w:r>
-      <w:r>
-        <w:rPr>
-          <w:rFonts w:hint="eastAsia"/>
-        </w:rPr>
-        <w:t xml:space="preserve"> designer, I want map/item maker so that I can make them efficiently.</w:t>
-      </w:r>
-      <w:r>
-        <w:rPr>
-          <w:rFonts w:hint="eastAsia"/>
-        </w:rPr>
-        <w:t xml:space="preserve"> (priority 3)</w:t>
+        <w:t>(5)</w:t>
+      </w:r>
+      <w:r>
+        <w:rPr>
+          <w:rFonts w:hint="eastAsia"/>
+        </w:rPr>
+        <w:t>As a player, I want leveling system so that I can raise my character.</w:t>
+      </w:r>
+      <w:r>
+        <w:rPr>
+          <w:rFonts w:hint="eastAsia"/>
+        </w:rPr>
+        <w:t xml:space="preserve"> (priority 2)</w:t>
       </w:r>
     </w:p>
     <w:p>
@@ -419,13 +415,59 @@
         <w:rPr>
           <w:rFonts w:hint="eastAsia"/>
         </w:rPr>
+        <w:t>(13)</w:t>
+      </w:r>
+      <w:r>
+        <w:rPr>
+          <w:rFonts w:hint="eastAsia"/>
+        </w:rPr>
+        <w:t>As a player, I want GUI so that I can play the game comfortably.</w:t>
+      </w:r>
+      <w:r>
+        <w:rPr>
+          <w:rFonts w:hint="eastAsia"/>
+        </w:rPr>
+        <w:t xml:space="preserve"> (priority 1)</w:t>
+      </w:r>
+    </w:p>
+    <w:p>
+      <w:pPr>
+        <w:ind w:leftChars="354" w:left="1560" w:hangingChars="426" w:hanging="852"/>
+      </w:pPr>
+      <w:r>
+        <w:rPr>
+          <w:rFonts w:hint="eastAsia"/>
+        </w:rPr>
+        <w:t>Sprint 3:</w:t>
+      </w:r>
+      <w:r>
+        <w:rPr>
+          <w:rFonts w:hint="eastAsia"/>
+        </w:rPr>
+        <w:t xml:space="preserve"> Improve game systems and graphics.</w:t>
+      </w:r>
+    </w:p>
+    <w:p>
+      <w:pPr>
+        <w:ind w:leftChars="780" w:left="1560"/>
+      </w:pPr>
+      <w:r>
+        <w:rPr>
+          <w:rFonts w:hint="eastAsia"/>
+        </w:rPr>
+        <w:t>-</w:t>
+      </w:r>
+      <w:r>
+        <w:rPr>
+          <w:rFonts w:hint="eastAsia"/>
+        </w:rPr>
         <w:t>(5)</w:t>
       </w:r>
       <w:r>
         <w:rPr>
           <w:rFonts w:hint="eastAsia"/>
         </w:rPr>
-        <w:t>As a player, I want leveling system so that I can raise my character.</w:t>
+        <w:t>As a player, I want cool graphics so that I can enjoy the game.</w:t>
       </w:r>
       <w:r>
         <w:rPr>
@@ -436,114 +478,58 @@
     </w:p>
     <w:p>
       <w:pPr>
+        <w:ind w:leftChars="354" w:left="1560" w:hangingChars="426" w:hanging="852"/>
+      </w:pPr>
+      <w:r>
+        <w:rPr>
+          <w:rFonts w:hint="eastAsia"/>
+        </w:rPr>
+        <w:t>-</w:t>
+      </w:r>
+      <w:r>
+        <w:rPr>
+          <w:rFonts w:hint="eastAsia"/>
+        </w:rPr>
+        <w:t>(8</w:t>
+      </w:r>
+      <w:r>
+        <w:rPr>
+          <w:rFonts w:hint="eastAsia"/>
+        </w:rPr>
+        <w:t>)</w:t>
+      </w:r>
+      <w:r>
+        <w:rPr>
+          <w:rFonts w:hint="eastAsia"/>
+        </w:rPr>
+        <w:t>As a player, I want sufficient game system so that I do not feel tedium during the play.</w:t>
+      </w:r>
+      <w:r>
+        <w:rPr>
+          <w:rFonts w:hint="eastAsia"/>
+        </w:rPr>
+        <w:t xml:space="preserve"> (priority 1)</w:t>
+      </w:r>
+      <w:r>
+        <w:t xml:space="preserve"> </w:t>
+      </w:r>
+    </w:p>
+    <w:p>
+      <w:pPr>
         <w:ind w:leftChars="780" w:left="1560"/>
       </w:pPr>
       <w:r>
         <w:rPr>
           <w:rFonts w:hint="eastAsia"/>
         </w:rPr>
-        <w:t>-</w:t>
-      </w:r>
-      <w:r>
-        <w:rPr>
-          <w:rFonts w:hint="eastAsia"/>
-        </w:rPr>
-        <w:t>(13)</w:t>
-      </w:r>
-      <w:r>
-        <w:rPr>
-          <w:rFonts w:hint="eastAsia"/>
-        </w:rPr>
-        <w:t>As a player, I want GUI so that I can play the game comfortably.</w:t>
-      </w:r>
-      <w:r>
-        <w:rPr>
-          <w:rFonts w:hint="eastAsia"/>
-        </w:rPr>
-        <w:t xml:space="preserve"> (priority 1)</w:t>
-      </w:r>
-    </w:p>
-    <w:p>
-      <w:pPr>
-        <w:ind w:leftChars="354" w:left="1560" w:hangingChars="426" w:hanging="852"/>
-      </w:pPr>
-      <w:r>
-        <w:rPr>
-          <w:rFonts w:hint="eastAsia"/>
-        </w:rPr>
-        <w:t>Sprint 3:</w:t>
-      </w:r>
-      <w:r>
-        <w:rPr>
-          <w:rFonts w:hint="eastAsia"/>
-        </w:rPr>
-        <w:t xml:space="preserve"> Improve game systems and graphics.</w:t>
+        <w:lastRenderedPageBreak/>
+        <w:t>-(8)As a designer, I want map/item maker so that I can make them efficiently. (priority 3)</w:t>
       </w:r>
     </w:p>
     <w:p>
       <w:pPr>
         <w:ind w:leftChars="780" w:left="1560"/>
       </w:pPr>
-      <w:r>
-        <w:rPr>
-          <w:rFonts w:hint="eastAsia"/>
-        </w:rPr>
-        <w:t>-</w:t>
-      </w:r>
-      <w:r>
-        <w:rPr>
-          <w:rFonts w:hint="eastAsia"/>
-        </w:rPr>
-        <w:t>(5)</w:t>
-      </w:r>
-      <w:r>
-        <w:rPr>
-          <w:rFonts w:hint="eastAsia"/>
-        </w:rPr>
-        <w:t>As a player, I want cool graphics so that I can enjoy the game.</w:t>
-      </w:r>
-      <w:r>
-        <w:rPr>
-          <w:rFonts w:hint="eastAsia"/>
-        </w:rPr>
-        <w:t xml:space="preserve"> (priority 2)</w:t>
-      </w:r>
-    </w:p>
-    <w:p>
-      <w:pPr>
-        <w:ind w:leftChars="780" w:left="1560"/>
-      </w:pPr>
-      <w:r>
-        <w:rPr>
-          <w:rFonts w:hint="eastAsia"/>
-        </w:rPr>
-        <w:lastRenderedPageBreak/>
-        <w:t>-</w:t>
-      </w:r>
-      <w:r>
-        <w:rPr>
-          <w:rFonts w:hint="eastAsia"/>
-        </w:rPr>
-        <w:t>(8</w:t>
-      </w:r>
-      <w:r>
-        <w:rPr>
-          <w:rFonts w:hint="eastAsia"/>
-        </w:rPr>
-        <w:t>)</w:t>
-      </w:r>
-      <w:r>
-        <w:rPr>
-          <w:rFonts w:hint="eastAsia"/>
-        </w:rPr>
-        <w:t>As a player, I want sufficient game system so that I do not feel tedium during the play.</w:t>
-      </w:r>
-      <w:r>
-        <w:rPr>
-          <w:rFonts w:hint="eastAsia"/>
-        </w:rPr>
-        <w:t xml:space="preserve"> (priority 1)</w:t>
-      </w:r>
     </w:p>
     <w:p>
       <w:r>
@@ -576,8 +562,6 @@
         </w:rPr>
         <w:t>, Animation</w:t>
       </w:r>
-      <w:bookmarkStart w:id="0" w:name="_GoBack"/>
-      <w:bookmarkEnd w:id="0"/>
     </w:p>
     <w:sectPr>
       <w:pgSz w:w="11906" w:h="16838"/>

</xml_diff>